<commit_message>
:memo: Adds final documentation
</commit_message>
<xml_diff>
--- a/docs/Amoba.docx
+++ b/docs/Amoba.docx
@@ -121,6 +121,11 @@
       </w:r>
     </w:p>
     <w:p>
+      <w:r>
+        <w:t>A játék betöltése gomb csak akkor aktív, ha már vannak betölthető játékok.</w:t>
+      </w:r>
+    </w:p>
+    <w:p>
       <w:pPr>
         <w:pStyle w:val="Cmsor2"/>
       </w:pPr>
@@ -142,7 +147,10 @@
     </w:p>
     <w:p>
       <w:r>
-        <w:t>A játék végén a mező fent marad és megjelenik a képernyőn a győztes játékos neve. Ekkor már nem lesz lehetőség menteni, azonban lesz lehetőség újrakezdeni a játékot azonos nevekkel, felcserélt karakterekkel.</w:t>
+        <w:t xml:space="preserve">A játék végén felugrik egy ablak, mely bezárásáig látható marad a játéktér, valamint a győztes cellái zöld hátteret kapnak. Erre az ablakra OK-t nyomva feljön egy ablak, mely gratulál a győztesnek. Itt lehetőség van kilépni a játékból, valamint újrakezdeni a játékot ugyanakkora </w:t>
+      </w:r>
+      <w:r>
+        <w:t>pályán, de felcserélt karakterekkel.</w:t>
       </w:r>
     </w:p>
     <w:p>
@@ -159,7 +167,36 @@
         <w:t xml:space="preserve"> ki következik</w:t>
       </w:r>
       <w:r>
-        <w:t>. Ezen felül egy befejezés és egy mentés gomb. Előbbi a játékot befejezi, annak újrakezdésére ezt követően nincs lehetőség. A mentés gombnál megadható egy név, hogy milyen néven mentse az aktuális állást, mely a Mentett játék betöltésével újra folytatható.</w:t>
+        <w:t xml:space="preserve">. Ezen felül egy </w:t>
+      </w:r>
+      <w:r>
+        <w:t>menü</w:t>
+      </w:r>
+      <w:r>
+        <w:t xml:space="preserve"> és egy mentés gomb. </w:t>
+      </w:r>
+      <w:r>
+        <w:t xml:space="preserve">Előbbire kattintva feljön egy ablak, hogy biztos vissza akar-e lépni a menübe. Erre igent nyomva a játék véget ér, annak folytatására nincs lehetőség és </w:t>
+      </w:r>
+      <w:proofErr w:type="spellStart"/>
+      <w:r>
+        <w:t>visszetérünk</w:t>
+      </w:r>
+      <w:proofErr w:type="spellEnd"/>
+      <w:r>
+        <w:t xml:space="preserve"> a menübe. A mentés gombra kattintva a program létrehoz maga mellett egy </w:t>
+      </w:r>
+      <w:proofErr w:type="spellStart"/>
+      <w:r>
+        <w:rPr>
+          <w:i/>
+          <w:iCs/>
+        </w:rPr>
+        <w:t>saves</w:t>
+      </w:r>
+      <w:proofErr w:type="spellEnd"/>
+      <w:r>
+        <w:t xml:space="preserve"> mappát és ott elmenti a játék állását egy JSON fájlba.</w:t>
       </w:r>
     </w:p>
     <w:p>
@@ -172,16 +209,16 @@
     </w:p>
     <w:p>
       <w:r>
-        <w:t>A Mentett játék betöltése gombra való kattintás után lehetőség lesz megadni egy nevet, amilyen néven a</w:t>
-      </w:r>
-      <w:r>
-        <w:t xml:space="preserve"> játszma </w:t>
-      </w:r>
-      <w:r>
-        <w:t>mentve lett</w:t>
-      </w:r>
-      <w:r>
-        <w:t>. Ezt követően a játék onnét folytatódik, ahol azt mentették.</w:t>
+        <w:t>A Mentett játék betöltése gombra való kattintás után</w:t>
+      </w:r>
+      <w:r>
+        <w:t xml:space="preserve"> megjelenik egy lista a jelenlegi mentésekkel. Kijelölve egy mentést a képernyőn kiír néhány adatot a mentésről: Játékosok neve, sorok és oszlopok száma, a győzelemhez szükséges mennyiség és a mentés ideje. A képernyőn 3 gomb található emellett. Lehetőség van visszalépni a főmenübe, törölni a kijelölt mentést és betölteni azt. Betöltésnél a képernyő eltűnik és megjelenik a játék képernyő, melyen ott tudjuk folytatni, ahol abbahagytuk. </w:t>
+      </w:r>
+    </w:p>
+    <w:p>
+      <w:r>
+        <w:lastRenderedPageBreak/>
+        <w:t>Amennyiben az utolsó mentést is kitöröltük automatikusan visszakerülünk a főképernyőre.</w:t>
       </w:r>
     </w:p>
     <w:p>
@@ -225,7 +262,17 @@
         <w:t xml:space="preserve"> </w:t>
       </w:r>
       <w:r>
-        <w:t xml:space="preserve">mappába fog kerülni. A mentések neve a megadott név lesz, valamint </w:t>
+        <w:t xml:space="preserve">mappába fog kerülni. A mentések </w:t>
+      </w:r>
+      <w:r>
+        <w:t>neve automatikusan lesz generálva</w:t>
+      </w:r>
+      <w:r>
+        <w:t xml:space="preserve">, </w:t>
+      </w:r>
+      <w:proofErr w:type="gramStart"/>
+      <w:r>
+        <w:t xml:space="preserve">valamint </w:t>
       </w:r>
       <w:r>
         <w:rPr>
@@ -240,9 +287,10 @@
           <w:i/>
           <w:iCs/>
         </w:rPr>
-        <w:t>dat</w:t>
-      </w:r>
-      <w:proofErr w:type="spellEnd"/>
+        <w:t>json</w:t>
+      </w:r>
+      <w:proofErr w:type="spellEnd"/>
+      <w:proofErr w:type="gramEnd"/>
       <w:r>
         <w:t xml:space="preserve"> kiterjesztést fog kapni. A mentett </w:t>
       </w:r>
@@ -255,7 +303,1910 @@
         <w:pStyle w:val="Cmsor1"/>
       </w:pPr>
       <w:r>
+        <w:drawing>
+          <wp:anchor distT="0" distB="0" distL="114300" distR="114300" simplePos="0" relativeHeight="251658240" behindDoc="0" locked="0" layoutInCell="1" allowOverlap="1" wp14:anchorId="664AD47D" wp14:editId="23C314D2">
+            <wp:simplePos x="0" y="0"/>
+            <wp:positionH relativeFrom="margin">
+              <wp:align>left</wp:align>
+            </wp:positionH>
+            <wp:positionV relativeFrom="paragraph">
+              <wp:posOffset>431687</wp:posOffset>
+            </wp:positionV>
+            <wp:extent cx="5918200" cy="3075940"/>
+            <wp:effectExtent l="0" t="0" r="6350" b="0"/>
+            <wp:wrapSquare wrapText="bothSides"/>
+            <wp:docPr id="1055025928" name="Kép 1" descr="A képen képernyőkép, tér látható&#10;&#10;Automatikusan generált leírás"/>
+            <wp:cNvGraphicFramePr>
+              <a:graphicFrameLocks xmlns:a="http://schemas.openxmlformats.org/drawingml/2006/main" noChangeAspect="1"/>
+            </wp:cNvGraphicFramePr>
+            <a:graphic xmlns:a="http://schemas.openxmlformats.org/drawingml/2006/main">
+              <a:graphicData uri="http://schemas.openxmlformats.org/drawingml/2006/picture">
+                <pic:pic xmlns:pic="http://schemas.openxmlformats.org/drawingml/2006/picture">
+                  <pic:nvPicPr>
+                    <pic:cNvPr id="1055025928" name="Kép 1" descr="A képen képernyőkép, tér látható&#10;&#10;Automatikusan generált leírás"/>
+                    <pic:cNvPicPr>
+                      <a:picLocks noChangeAspect="1" noChangeArrowheads="1"/>
+                    </pic:cNvPicPr>
+                  </pic:nvPicPr>
+                  <pic:blipFill rotWithShape="1">
+                    <a:blip r:embed="rId8" cstate="print">
+                      <a:extLst>
+                        <a:ext uri="{28A0092B-C50C-407E-A947-70E740481C1C}">
+                          <a14:useLocalDpi xmlns:a14="http://schemas.microsoft.com/office/drawing/2010/main" val="0"/>
+                        </a:ext>
+                      </a:extLst>
+                    </a:blip>
+                    <a:srcRect r="34299"/>
+                    <a:stretch/>
+                  </pic:blipFill>
+                  <pic:spPr bwMode="auto">
+                    <a:xfrm>
+                      <a:off x="0" y="0"/>
+                      <a:ext cx="5960168" cy="3097853"/>
+                    </a:xfrm>
+                    <a:prstGeom prst="rect">
+                      <a:avLst/>
+                    </a:prstGeom>
+                    <a:noFill/>
+                    <a:ln>
+                      <a:noFill/>
+                    </a:ln>
+                    <a:extLst>
+                      <a:ext uri="{53640926-AAD7-44D8-BBD7-CCE9431645EC}">
+                        <a14:shadowObscured xmlns:a14="http://schemas.microsoft.com/office/drawing/2010/main"/>
+                      </a:ext>
+                    </a:extLst>
+                  </pic:spPr>
+                </pic:pic>
+              </a:graphicData>
+            </a:graphic>
+            <wp14:sizeRelH relativeFrom="margin">
+              <wp14:pctWidth>0</wp14:pctWidth>
+            </wp14:sizeRelH>
+            <wp14:sizeRelV relativeFrom="margin">
+              <wp14:pctHeight>0</wp14:pctHeight>
+            </wp14:sizeRelV>
+          </wp:anchor>
+        </w:drawing>
+      </w:r>
+      <w:r>
+        <w:t>Osztálydiagram</w:t>
+      </w:r>
+    </w:p>
+    <w:p>
+      <w:pPr>
+        <w:pStyle w:val="Nincstrkz"/>
+      </w:pPr>
+      <w:r>
+        <w:t>kép: Osztálydiagram</w:t>
+      </w:r>
+    </w:p>
+    <w:p>
+      <w:r>
+        <w:t xml:space="preserve">Az osztálydiagram megtalálható a </w:t>
+      </w:r>
+      <w:proofErr w:type="spellStart"/>
+      <w:r>
+        <w:rPr>
+          <w:i/>
+          <w:iCs/>
+        </w:rPr>
+        <w:t>docs</w:t>
+      </w:r>
+      <w:proofErr w:type="spellEnd"/>
+      <w:r>
+        <w:rPr>
+          <w:i/>
+          <w:iCs/>
+        </w:rPr>
+        <w:t>/uml.png</w:t>
+      </w:r>
+      <w:r>
+        <w:t>-ban is.</w:t>
+      </w:r>
+    </w:p>
+    <w:p>
+      <w:pPr>
+        <w:pStyle w:val="Cmsor1"/>
+      </w:pPr>
+      <w:r>
+        <w:t>Osztályok és annak metódusai</w:t>
+      </w:r>
+    </w:p>
+    <w:p>
+      <w:pPr>
+        <w:pStyle w:val="Cmsor2"/>
+      </w:pPr>
+      <w:proofErr w:type="spellStart"/>
+      <w:r>
+        <w:t>GameStatus</w:t>
+      </w:r>
+      <w:proofErr w:type="spellEnd"/>
+    </w:p>
+    <w:p>
+      <w:r>
+        <w:t xml:space="preserve">Ez az </w:t>
+      </w:r>
+      <w:proofErr w:type="spellStart"/>
+      <w:r>
+        <w:t>Enum</w:t>
+      </w:r>
+      <w:proofErr w:type="spellEnd"/>
+      <w:r>
+        <w:t xml:space="preserve"> felel azért, hogy nyomon lehessen követni a játék állását. 5 állapota van: </w:t>
+      </w:r>
+      <w:r>
+        <w:rPr>
+          <w:rFonts w:ascii="Fira Code" w:hAnsi="Fira Code"/>
+        </w:rPr>
+        <w:t>PLAYER1, PLAYER2,</w:t>
+      </w:r>
+      <w:r>
+        <w:rPr>
+          <w:rFonts w:ascii="Fira Code" w:hAnsi="Fira Code"/>
+        </w:rPr>
+        <w:t xml:space="preserve"> </w:t>
+      </w:r>
+      <w:r>
+        <w:rPr>
+          <w:rFonts w:ascii="Fira Code" w:hAnsi="Fira Code"/>
+        </w:rPr>
+        <w:t>PLAYER1</w:t>
+      </w:r>
+      <w:r>
+        <w:rPr>
+          <w:rFonts w:ascii="Fira Code" w:hAnsi="Fira Code"/>
+        </w:rPr>
+        <w:t>WIN</w:t>
+      </w:r>
+      <w:r>
+        <w:rPr>
+          <w:rFonts w:ascii="Fira Code" w:hAnsi="Fira Code"/>
+        </w:rPr>
+        <w:t>, PLAYER2</w:t>
+      </w:r>
+      <w:r>
+        <w:rPr>
+          <w:rFonts w:ascii="Fira Code" w:hAnsi="Fira Code"/>
+        </w:rPr>
+        <w:t>WIN</w:t>
+      </w:r>
+      <w:r>
+        <w:rPr>
+          <w:rFonts w:ascii="Fira Code" w:hAnsi="Fira Code"/>
+        </w:rPr>
+        <w:t>,</w:t>
+      </w:r>
+      <w:r>
+        <w:rPr>
+          <w:rFonts w:ascii="Fira Code" w:hAnsi="Fira Code"/>
+        </w:rPr>
+        <w:t xml:space="preserve"> DRAW.</w:t>
+      </w:r>
+    </w:p>
+    <w:p>
+      <w:pPr>
+        <w:pStyle w:val="Cmsor2"/>
+      </w:pPr>
+      <w:proofErr w:type="spellStart"/>
+      <w:r>
         <w:lastRenderedPageBreak/>
+        <w:t>CellStatus</w:t>
+      </w:r>
+      <w:proofErr w:type="spellEnd"/>
+    </w:p>
+    <w:p>
+      <w:r>
+        <w:t xml:space="preserve">A pálya minden cellája egy </w:t>
+      </w:r>
+      <w:proofErr w:type="spellStart"/>
+      <w:r>
+        <w:t>CellStatus</w:t>
+      </w:r>
+      <w:proofErr w:type="spellEnd"/>
+      <w:r>
+        <w:t xml:space="preserve"> típusú elem, így könnyen karbantartható, hogy az üres-e még és ha nem akkor melyik játékosé. 3 állapota van: </w:t>
+      </w:r>
+      <w:r>
+        <w:rPr>
+          <w:rFonts w:ascii="Fira Code" w:hAnsi="Fira Code"/>
+        </w:rPr>
+        <w:t>EMPTY, PLAYER1, PLAYER2</w:t>
+      </w:r>
+      <w:r>
+        <w:t>.</w:t>
+      </w:r>
+    </w:p>
+    <w:p>
+      <w:pPr>
+        <w:pStyle w:val="Cmsor2"/>
+      </w:pPr>
+      <w:proofErr w:type="spellStart"/>
+      <w:r>
+        <w:t>JSONObject</w:t>
+      </w:r>
+      <w:proofErr w:type="spellEnd"/>
+    </w:p>
+    <w:p>
+      <w:r>
+        <w:t xml:space="preserve">Ez az osztály felel azért, hogy JSON-ben objektumokat lehessen létrehozni. Két féle képen lehet létrehozni, vagy üresen, vagy egy </w:t>
+      </w:r>
+      <w:proofErr w:type="spellStart"/>
+      <w:r>
+        <w:t>Stringet</w:t>
+      </w:r>
+      <w:proofErr w:type="spellEnd"/>
+      <w:r>
+        <w:t xml:space="preserve"> átadva, mely egy JSON objektumot tartalmaz már </w:t>
+      </w:r>
+      <w:proofErr w:type="spellStart"/>
+      <w:r>
+        <w:t>stringként</w:t>
+      </w:r>
+      <w:proofErr w:type="spellEnd"/>
+      <w:r>
+        <w:t>.</w:t>
+      </w:r>
+    </w:p>
+    <w:p>
+      <w:pPr>
+        <w:pStyle w:val="Cmsor3"/>
+      </w:pPr>
+      <w:r>
+        <w:t>add</w:t>
+      </w:r>
+    </w:p>
+    <w:p>
+      <w:r>
+        <w:t xml:space="preserve">Ezzel a metódussal lehet új kulcs-érték párt hozzáadni. A kulcs mindig egy </w:t>
+      </w:r>
+      <w:proofErr w:type="spellStart"/>
+      <w:r>
+        <w:t>string</w:t>
+      </w:r>
+      <w:proofErr w:type="spellEnd"/>
+      <w:r>
+        <w:t xml:space="preserve">, de az értéke lehet </w:t>
+      </w:r>
+      <w:proofErr w:type="spellStart"/>
+      <w:r>
+        <w:t>String</w:t>
+      </w:r>
+      <w:proofErr w:type="spellEnd"/>
+      <w:r>
+        <w:t xml:space="preserve">, vagy </w:t>
+      </w:r>
+      <w:proofErr w:type="spellStart"/>
+      <w:r>
+        <w:t>Object</w:t>
+      </w:r>
+      <w:proofErr w:type="spellEnd"/>
+      <w:r>
+        <w:t xml:space="preserve">. Erre azért van szükség, mert JSON-ban a </w:t>
+      </w:r>
+      <w:proofErr w:type="spellStart"/>
+      <w:r>
+        <w:t>stringeknek</w:t>
+      </w:r>
+      <w:proofErr w:type="spellEnd"/>
+      <w:r>
+        <w:t xml:space="preserve"> idézőjel között kell lennie.</w:t>
+      </w:r>
+    </w:p>
+    <w:p>
+      <w:pPr>
+        <w:pStyle w:val="Cmsor3"/>
+      </w:pPr>
+      <w:proofErr w:type="spellStart"/>
+      <w:r>
+        <w:t>get</w:t>
+      </w:r>
+      <w:proofErr w:type="spellEnd"/>
+    </w:p>
+    <w:p>
+      <w:r>
+        <w:t xml:space="preserve">Ezzel a metódussal egy kulcshoz kapcsolódó érték kérhető le. Mindig </w:t>
+      </w:r>
+      <w:proofErr w:type="spellStart"/>
+      <w:r>
+        <w:t>stringgel</w:t>
+      </w:r>
+      <w:proofErr w:type="spellEnd"/>
+      <w:r>
+        <w:t xml:space="preserve"> tér vissza, így az esetleges konverziót nem végzi el, azonban idézőjeleket nem tartalmaz már.</w:t>
+      </w:r>
+    </w:p>
+    <w:p>
+      <w:pPr>
+        <w:pStyle w:val="Cmsor2"/>
+      </w:pPr>
+      <w:proofErr w:type="spellStart"/>
+      <w:r>
+        <w:t>JSONArray</w:t>
+      </w:r>
+      <w:proofErr w:type="spellEnd"/>
+    </w:p>
+    <w:p>
+      <w:r>
+        <w:t>Ez az osztály felel a JSON tömbök kezeléséért, erre a pálya állapotának mentése miatt van szükség. Ezt is kétféleképen lehet létrehozni, üresen, vagy egy tömböt átadva paraméterül.</w:t>
+      </w:r>
+    </w:p>
+    <w:p>
+      <w:pPr>
+        <w:pStyle w:val="Cmsor3"/>
+      </w:pPr>
+      <w:r>
+        <w:t>add</w:t>
+      </w:r>
+    </w:p>
+    <w:p>
+      <w:r>
+        <w:t>Ezzel a metódussal lehet új érték</w:t>
+      </w:r>
+      <w:r>
+        <w:t xml:space="preserve">et </w:t>
+      </w:r>
+      <w:r>
+        <w:t>hozzáadni. A</w:t>
+      </w:r>
+      <w:r>
+        <w:t>z</w:t>
+      </w:r>
+      <w:r>
+        <w:t xml:space="preserve"> érték lehet </w:t>
+      </w:r>
+      <w:proofErr w:type="spellStart"/>
+      <w:r>
+        <w:t>String</w:t>
+      </w:r>
+      <w:proofErr w:type="spellEnd"/>
+      <w:r>
+        <w:t xml:space="preserve">, vagy </w:t>
+      </w:r>
+      <w:proofErr w:type="spellStart"/>
+      <w:r>
+        <w:t>Object</w:t>
+      </w:r>
+      <w:proofErr w:type="spellEnd"/>
+      <w:r>
+        <w:t xml:space="preserve">. Erre azért van szükség, mert JSON-ban a </w:t>
+      </w:r>
+      <w:proofErr w:type="spellStart"/>
+      <w:r>
+        <w:t>stringeknek</w:t>
+      </w:r>
+      <w:proofErr w:type="spellEnd"/>
+      <w:r>
+        <w:t xml:space="preserve"> idézőjel között kell lennie.</w:t>
+      </w:r>
+    </w:p>
+    <w:p>
+      <w:pPr>
+        <w:pStyle w:val="Cmsor3"/>
+      </w:pPr>
+      <w:proofErr w:type="spellStart"/>
+      <w:r>
+        <w:lastRenderedPageBreak/>
+        <w:t>get</w:t>
+      </w:r>
+      <w:proofErr w:type="spellEnd"/>
+    </w:p>
+    <w:p>
+      <w:r>
+        <w:t xml:space="preserve">Ezzel a metódussal egy </w:t>
+      </w:r>
+      <w:r>
+        <w:t>indexhez</w:t>
+      </w:r>
+      <w:r>
+        <w:t xml:space="preserve"> kapcsolódó érték kérhető le. Mindig </w:t>
+      </w:r>
+      <w:proofErr w:type="spellStart"/>
+      <w:r>
+        <w:t>stringgel</w:t>
+      </w:r>
+      <w:proofErr w:type="spellEnd"/>
+      <w:r>
+        <w:t xml:space="preserve"> tér vissza, így az esetleges konverziót nem végzi el, azonban idézőjeleket nem tartalmaz már.</w:t>
+      </w:r>
+    </w:p>
+    <w:p>
+      <w:pPr>
+        <w:pStyle w:val="Cmsor2"/>
+      </w:pPr>
+      <w:proofErr w:type="spellStart"/>
+      <w:r>
+        <w:t>Gomoku</w:t>
+      </w:r>
+      <w:proofErr w:type="spellEnd"/>
+    </w:p>
+    <w:p>
+      <w:r>
+        <w:t xml:space="preserve">Ez az osztály a játék lelke, itt van eltárolva az aktuális állás, így itt lehet lépni, újraindítani, valamint a játék végét lekérni is. Emellett fontos megjegyezni, hogy ez az osztály egy </w:t>
+      </w:r>
+      <w:proofErr w:type="spellStart"/>
+      <w:r>
+        <w:t>singleton</w:t>
+      </w:r>
+      <w:proofErr w:type="spellEnd"/>
+      <w:r>
+        <w:t>, így minden osztály ugyan azt látja. Ez azért jó, mert így nem kell paraméterként mindenhol átadni az osztályt, hiszen ahol kell ott le tudja kérni magának azt.</w:t>
+      </w:r>
+    </w:p>
+    <w:p>
+      <w:pPr>
+        <w:pStyle w:val="Cmsor3"/>
+      </w:pPr>
+      <w:proofErr w:type="spellStart"/>
+      <w:r>
+        <w:t>getInstance</w:t>
+      </w:r>
+      <w:proofErr w:type="spellEnd"/>
+    </w:p>
+    <w:p>
+      <w:r>
+        <w:t>Ezzel a metódussal lehet lekérni az osztályt.</w:t>
+      </w:r>
+    </w:p>
+    <w:p>
+      <w:pPr>
+        <w:pStyle w:val="Cmsor3"/>
+      </w:pPr>
+      <w:proofErr w:type="spellStart"/>
+      <w:r>
+        <w:t>isDraw</w:t>
+      </w:r>
+      <w:proofErr w:type="spellEnd"/>
+    </w:p>
+    <w:p>
+      <w:r>
+        <w:t>Visszaadja, hogy a játék döntetlennel ért-e véget.</w:t>
+      </w:r>
+    </w:p>
+    <w:p>
+      <w:pPr>
+        <w:pStyle w:val="Cmsor3"/>
+      </w:pPr>
+      <w:proofErr w:type="spellStart"/>
+      <w:r>
+        <w:t>isEnded</w:t>
+      </w:r>
+      <w:proofErr w:type="spellEnd"/>
+    </w:p>
+    <w:p>
+      <w:r>
+        <w:t>Visszaadja, hogy a játék véget ért-e.</w:t>
+      </w:r>
+    </w:p>
+    <w:p>
+      <w:pPr>
+        <w:pStyle w:val="Cmsor3"/>
+      </w:pPr>
+      <w:r>
+        <w:t>setPlayer1</w:t>
+      </w:r>
+    </w:p>
+    <w:p>
+      <w:r>
+        <w:t>Beállítja az első játékos nevét a paraméteként kapott névre.</w:t>
+      </w:r>
+    </w:p>
+    <w:p>
+      <w:pPr>
+        <w:pStyle w:val="Cmsor3"/>
+      </w:pPr>
+      <w:r>
+        <w:t>setPlayer2</w:t>
+      </w:r>
+    </w:p>
+    <w:p>
+      <w:r>
+        <w:t>Beállítja a</w:t>
+      </w:r>
+      <w:r>
+        <w:t xml:space="preserve"> második </w:t>
+      </w:r>
+      <w:r>
+        <w:t>játékos nevét a paraméteként kapott névre.</w:t>
+      </w:r>
+    </w:p>
+    <w:p>
+      <w:pPr>
+        <w:pStyle w:val="Cmsor3"/>
+      </w:pPr>
+      <w:proofErr w:type="spellStart"/>
+      <w:r>
+        <w:t>setRows</w:t>
+      </w:r>
+      <w:proofErr w:type="spellEnd"/>
+    </w:p>
+    <w:p>
+      <w:r>
+        <w:t>Beállítja a játék sorainak számát a paraméterül kapott értékre.</w:t>
+      </w:r>
+    </w:p>
+    <w:p>
+      <w:pPr>
+        <w:pStyle w:val="Cmsor3"/>
+      </w:pPr>
+      <w:proofErr w:type="spellStart"/>
+      <w:r>
+        <w:t>setCols</w:t>
+      </w:r>
+      <w:proofErr w:type="spellEnd"/>
+    </w:p>
+    <w:p>
+      <w:r>
+        <w:t xml:space="preserve">Beállítja a játék oszlopainak számát </w:t>
+      </w:r>
+      <w:r>
+        <w:t>a paraméterül kapott értékre.</w:t>
+      </w:r>
+    </w:p>
+    <w:p>
+      <w:pPr>
+        <w:pStyle w:val="Cmsor3"/>
+      </w:pPr>
+      <w:proofErr w:type="spellStart"/>
+      <w:r>
+        <w:lastRenderedPageBreak/>
+        <w:t>setWin</w:t>
+      </w:r>
+      <w:proofErr w:type="spellEnd"/>
+    </w:p>
+    <w:p>
+      <w:r>
+        <w:t>A játék megnyeréséhez szükséges szomszédos cellák számát állítja be a paraméterül kapott értékre.</w:t>
+      </w:r>
+    </w:p>
+    <w:p>
+      <w:pPr>
+        <w:pStyle w:val="Cmsor3"/>
+      </w:pPr>
+      <w:proofErr w:type="spellStart"/>
+      <w:r>
+        <w:t>isWinner</w:t>
+      </w:r>
+      <w:proofErr w:type="spellEnd"/>
+    </w:p>
+    <w:p>
+      <w:r>
+        <w:t>Visszatér azzal, hogy a paraméterül kapott játékos nyert-e.</w:t>
+      </w:r>
+    </w:p>
+    <w:p>
+      <w:pPr>
+        <w:pStyle w:val="Cmsor3"/>
+      </w:pPr>
+      <w:proofErr w:type="spellStart"/>
+      <w:r>
+        <w:t>resetGrid</w:t>
+      </w:r>
+      <w:proofErr w:type="spellEnd"/>
+    </w:p>
+    <w:p>
+      <w:r>
+        <w:t xml:space="preserve">A játék mátrixát beállítja a megfelelő méretűre és mindet </w:t>
+      </w:r>
+      <w:proofErr w:type="spellStart"/>
+      <w:r>
+        <w:t>CellStatus.EMPTY</w:t>
+      </w:r>
+      <w:proofErr w:type="spellEnd"/>
+      <w:r>
+        <w:t>-re állítja</w:t>
+      </w:r>
+    </w:p>
+    <w:p>
+      <w:pPr>
+        <w:pStyle w:val="Cmsor3"/>
+      </w:pPr>
+      <w:proofErr w:type="spellStart"/>
+      <w:r>
+        <w:t>clone</w:t>
+      </w:r>
+      <w:proofErr w:type="spellEnd"/>
+    </w:p>
+    <w:p>
+      <w:r>
+        <w:t xml:space="preserve">Visszatér egy ugyan olyan paraméterű </w:t>
+      </w:r>
+      <w:proofErr w:type="spellStart"/>
+      <w:r>
+        <w:t>Gomoku-val</w:t>
+      </w:r>
+      <w:proofErr w:type="spellEnd"/>
+      <w:r>
+        <w:t>. Mentésre szolgál.</w:t>
+      </w:r>
+    </w:p>
+    <w:p>
+      <w:pPr>
+        <w:pStyle w:val="Cmsor3"/>
+      </w:pPr>
+      <w:proofErr w:type="spellStart"/>
+      <w:r>
+        <w:t>reset</w:t>
+      </w:r>
+      <w:proofErr w:type="spellEnd"/>
+    </w:p>
+    <w:p>
+      <w:r>
+        <w:t xml:space="preserve">Újrakezdi a játékot az </w:t>
+      </w:r>
+      <w:proofErr w:type="gramStart"/>
+      <w:r>
+        <w:t>alap beállításokkal</w:t>
+      </w:r>
+      <w:proofErr w:type="gramEnd"/>
+      <w:r>
+        <w:t>.</w:t>
+      </w:r>
+    </w:p>
+    <w:p>
+      <w:pPr>
+        <w:pStyle w:val="Cmsor3"/>
+      </w:pPr>
+      <w:proofErr w:type="spellStart"/>
+      <w:r>
+        <w:t>rematch</w:t>
+      </w:r>
+      <w:proofErr w:type="spellEnd"/>
+    </w:p>
+    <w:p>
+      <w:r>
+        <w:t>Újrakezdi a játékot az előző játék beállításaival, csak a Player1 és a Player2 nevet cserél.</w:t>
+      </w:r>
+    </w:p>
+    <w:p>
+      <w:pPr>
+        <w:pStyle w:val="Cmsor3"/>
+      </w:pPr>
+      <w:proofErr w:type="spellStart"/>
+      <w:r>
+        <w:t>Init</w:t>
+      </w:r>
+      <w:proofErr w:type="spellEnd"/>
+    </w:p>
+    <w:p>
+      <w:r>
+        <w:t>Beállítja egyeben a két játékos nevét, a pálya méretét és a szükséges nyerési számot.</w:t>
+      </w:r>
+    </w:p>
+    <w:p>
+      <w:pPr>
+        <w:pStyle w:val="Cmsor3"/>
+      </w:pPr>
+      <w:proofErr w:type="spellStart"/>
+      <w:r>
+        <w:t>save</w:t>
+      </w:r>
+      <w:proofErr w:type="spellEnd"/>
+    </w:p>
+    <w:p>
+      <w:r>
+        <w:t>Kiírja a játék állását JSON-be.</w:t>
+      </w:r>
+    </w:p>
+    <w:p>
+      <w:pPr>
+        <w:pStyle w:val="Cmsor3"/>
+      </w:pPr>
+      <w:proofErr w:type="spellStart"/>
+      <w:r>
+        <w:t>load</w:t>
+      </w:r>
+      <w:proofErr w:type="spellEnd"/>
+    </w:p>
+    <w:p>
+      <w:r>
+        <w:t>A paraméterül kapott File-</w:t>
+      </w:r>
+      <w:proofErr w:type="spellStart"/>
+      <w:r>
+        <w:t>ból</w:t>
+      </w:r>
+      <w:proofErr w:type="spellEnd"/>
+      <w:r>
+        <w:t xml:space="preserve"> beolvassa a JSON-t és azzal az értékkel tölti fel az osztályt.</w:t>
+      </w:r>
+    </w:p>
+    <w:p>
+      <w:pPr>
+        <w:pStyle w:val="Cmsor3"/>
+      </w:pPr>
+      <w:proofErr w:type="spellStart"/>
+      <w:r>
+        <w:lastRenderedPageBreak/>
+        <w:t>step</w:t>
+      </w:r>
+      <w:proofErr w:type="spellEnd"/>
+    </w:p>
+    <w:p>
+      <w:r>
+        <w:t>A megadott koordinátájú cellába rak a soron következő játékos, majd megállapítja, hogy ezzel nyert-e.</w:t>
+      </w:r>
+    </w:p>
+    <w:p>
+      <w:pPr>
+        <w:pStyle w:val="Cmsor2"/>
+      </w:pPr>
+      <w:proofErr w:type="spellStart"/>
+      <w:r>
+        <w:t>BaseButton</w:t>
+      </w:r>
+      <w:proofErr w:type="spellEnd"/>
+    </w:p>
+    <w:p>
+      <w:r>
+        <w:t xml:space="preserve">Egy </w:t>
+      </w:r>
+      <w:proofErr w:type="spellStart"/>
+      <w:r>
+        <w:t>JButton</w:t>
+      </w:r>
+      <w:proofErr w:type="spellEnd"/>
+      <w:r>
+        <w:t xml:space="preserve">, amin be vannak állítva a méretek és a színek. Létre lehet hozni </w:t>
+      </w:r>
+      <w:proofErr w:type="gramStart"/>
+      <w:r>
+        <w:t>alap színekkel</w:t>
+      </w:r>
+      <w:proofErr w:type="gramEnd"/>
+      <w:r>
+        <w:t>, vagy konstruktorban beállítható a háttér és a szöveg színe.</w:t>
+      </w:r>
+    </w:p>
+    <w:p>
+      <w:pPr>
+        <w:pStyle w:val="Cmsor2"/>
+      </w:pPr>
+      <w:r>
+        <w:t>Main</w:t>
+      </w:r>
+    </w:p>
+    <w:p>
+      <w:r>
+        <w:t>Ez az osztály indul el a program indításakor, csak azért felel, hogy megnyissa a főmenüt.</w:t>
+      </w:r>
+    </w:p>
+    <w:p>
+      <w:pPr>
+        <w:pStyle w:val="Cmsor2"/>
+      </w:pPr>
+      <w:proofErr w:type="spellStart"/>
+      <w:r>
+        <w:t>MainWindow</w:t>
+      </w:r>
+      <w:proofErr w:type="spellEnd"/>
+    </w:p>
+    <w:p>
+      <w:r>
+        <w:t>Ez a főmenü, ez felel minden további oldal megnyitásáért, valamint azok bezárásának kezeléséért.</w:t>
+      </w:r>
+    </w:p>
+    <w:p>
+      <w:pPr>
+        <w:pStyle w:val="Cmsor3"/>
+      </w:pPr>
+      <w:proofErr w:type="spellStart"/>
+      <w:r>
+        <w:t>newGame</w:t>
+      </w:r>
+      <w:proofErr w:type="spellEnd"/>
+    </w:p>
+    <w:p>
+      <w:r>
+        <w:t>Új játék indításakor megnyílik az adatok bekéréséért felelős ablak, majd az adatok megadása után ellenőrzi, hogy az adatok megfelelőek-e és ha igen megnyílik a játék ablaka.</w:t>
+      </w:r>
+    </w:p>
+    <w:p>
+      <w:pPr>
+        <w:pStyle w:val="Cmsor3"/>
+      </w:pPr>
+      <w:r>
+        <w:t>start</w:t>
+      </w:r>
+    </w:p>
+    <w:p>
+      <w:r>
+        <w:t>Megnyitja a játék ablakot.</w:t>
+      </w:r>
+    </w:p>
+    <w:p>
+      <w:pPr>
+        <w:pStyle w:val="Cmsor3"/>
+      </w:pPr>
+      <w:proofErr w:type="spellStart"/>
+      <w:r>
+        <w:t>load</w:t>
+      </w:r>
+      <w:proofErr w:type="spellEnd"/>
+    </w:p>
+    <w:p>
+      <w:r>
+        <w:t>Megnyitja a betöltésért felelős ablakot.</w:t>
+      </w:r>
+    </w:p>
+    <w:p>
+      <w:pPr>
+        <w:pStyle w:val="Cmsor3"/>
+      </w:pPr>
+      <w:r>
+        <w:t>end</w:t>
+      </w:r>
+    </w:p>
+    <w:p>
+      <w:r>
+        <w:t>Megnyitja a játék végét kiíró ablakot.</w:t>
+      </w:r>
+    </w:p>
+    <w:p>
+      <w:pPr>
+        <w:pStyle w:val="Cmsor2"/>
+      </w:pPr>
+      <w:proofErr w:type="spellStart"/>
+      <w:r>
+        <w:t>EndWindow</w:t>
+      </w:r>
+      <w:proofErr w:type="spellEnd"/>
+    </w:p>
+    <w:p>
+      <w:r>
+        <w:t>A játék befejezésekor megjelenő ablak.</w:t>
+      </w:r>
+    </w:p>
+    <w:p>
+      <w:pPr>
+        <w:pStyle w:val="Cmsor3"/>
+      </w:pPr>
+      <w:proofErr w:type="spellStart"/>
+      <w:r>
+        <w:lastRenderedPageBreak/>
+        <w:t>winnerLabel</w:t>
+      </w:r>
+      <w:proofErr w:type="spellEnd"/>
+    </w:p>
+    <w:p>
+      <w:r>
+        <w:t>Azért felel, hogy a játék győztesének ne csak a neve legyen kiírva, hanem mellette valami extra szöveg is.</w:t>
+      </w:r>
+    </w:p>
+    <w:p>
+      <w:pPr>
+        <w:pStyle w:val="Cmsor2"/>
+      </w:pPr>
+      <w:proofErr w:type="spellStart"/>
+      <w:r>
+        <w:t>InitWindow</w:t>
+      </w:r>
+      <w:proofErr w:type="spellEnd"/>
+    </w:p>
+    <w:p>
+      <w:r>
+        <w:t>A játék indítása előtti adatok bekéréséért felel.</w:t>
+      </w:r>
+    </w:p>
+    <w:p>
+      <w:pPr>
+        <w:pStyle w:val="Cmsor2"/>
+      </w:pPr>
+      <w:proofErr w:type="spellStart"/>
+      <w:r>
+        <w:t>LoadWindow</w:t>
+      </w:r>
+      <w:proofErr w:type="spellEnd"/>
+    </w:p>
+    <w:p>
+      <w:r>
+        <w:t>Egy már létező játékállás betöltéséért felel.</w:t>
+      </w:r>
+    </w:p>
+    <w:p>
+      <w:pPr>
+        <w:pStyle w:val="Cmsor3"/>
+      </w:pPr>
+      <w:proofErr w:type="spellStart"/>
+      <w:r>
+        <w:t>betoltClick</w:t>
+      </w:r>
+      <w:proofErr w:type="spellEnd"/>
+    </w:p>
+    <w:p>
+      <w:r>
+        <w:t xml:space="preserve">A betöltés gombra való kattintást kezeli le. Ez felel azért, hogy a játék betöltéséhez szükséges fájlt megnyissa és meghívja a </w:t>
+      </w:r>
+      <w:proofErr w:type="spellStart"/>
+      <w:r>
+        <w:t>Gomoku</w:t>
+      </w:r>
+      <w:proofErr w:type="spellEnd"/>
+      <w:r>
+        <w:t xml:space="preserve"> </w:t>
+      </w:r>
+      <w:proofErr w:type="spellStart"/>
+      <w:r>
+        <w:t>load</w:t>
+      </w:r>
+      <w:proofErr w:type="spellEnd"/>
+      <w:r>
+        <w:t xml:space="preserve"> </w:t>
+      </w:r>
+      <w:proofErr w:type="spellStart"/>
+      <w:r>
+        <w:t>metóusát</w:t>
+      </w:r>
+      <w:proofErr w:type="spellEnd"/>
+      <w:r>
+        <w:t>.</w:t>
+      </w:r>
+    </w:p>
+    <w:p>
+      <w:pPr>
+        <w:pStyle w:val="Cmsor3"/>
+      </w:pPr>
+      <w:proofErr w:type="spellStart"/>
+      <w:r>
+        <w:t>genList</w:t>
+      </w:r>
+      <w:proofErr w:type="spellEnd"/>
+    </w:p>
+    <w:p>
+      <w:r>
+        <w:t>Az elérhető mentések listáját tölti fel.</w:t>
+      </w:r>
+    </w:p>
+    <w:p>
+      <w:pPr>
+        <w:pStyle w:val="Cmsor3"/>
+      </w:pPr>
+      <w:proofErr w:type="spellStart"/>
+      <w:r>
+        <w:t>noSave</w:t>
+      </w:r>
+      <w:proofErr w:type="spellEnd"/>
+    </w:p>
+    <w:p>
+      <w:r>
+        <w:t xml:space="preserve">Amennyiben nincs elérhető mentés </w:t>
+      </w:r>
+      <w:proofErr w:type="spellStart"/>
+      <w:r>
+        <w:t>hívódik</w:t>
+      </w:r>
+      <w:proofErr w:type="spellEnd"/>
+      <w:r>
+        <w:t xml:space="preserve"> meg és visszaléptet a főmenübe.</w:t>
+      </w:r>
+    </w:p>
+    <w:p>
+      <w:pPr>
+        <w:pStyle w:val="Cmsor3"/>
+      </w:pPr>
+      <w:proofErr w:type="spellStart"/>
+      <w:r>
+        <w:t>torolClick</w:t>
+      </w:r>
+      <w:proofErr w:type="spellEnd"/>
+    </w:p>
+    <w:p>
+      <w:r>
+        <w:t xml:space="preserve">A törlés gombra való kattintást kezeli le, azaz törli a </w:t>
+      </w:r>
+      <w:proofErr w:type="spellStart"/>
+      <w:r>
+        <w:t>kijelőlt</w:t>
+      </w:r>
+      <w:proofErr w:type="spellEnd"/>
+      <w:r>
+        <w:t xml:space="preserve"> nevű fájlt.</w:t>
+      </w:r>
+    </w:p>
+    <w:p>
+      <w:pPr>
+        <w:pStyle w:val="Cmsor3"/>
+      </w:pPr>
+      <w:proofErr w:type="spellStart"/>
+      <w:r>
+        <w:t>updateLabel</w:t>
+      </w:r>
+      <w:proofErr w:type="spellEnd"/>
+    </w:p>
+    <w:p>
+      <w:r>
+        <w:t xml:space="preserve">A listában minden kijelölés módosítása után fut le és kiírja a </w:t>
+      </w:r>
+      <w:proofErr w:type="spellStart"/>
+      <w:r>
+        <w:t>kijelőlt</w:t>
+      </w:r>
+      <w:proofErr w:type="spellEnd"/>
+      <w:r>
+        <w:t xml:space="preserve"> mentés alap adatait, pl. a játékosok neveit.</w:t>
+      </w:r>
+    </w:p>
+    <w:p>
+      <w:pPr>
+        <w:pStyle w:val="Cmsor2"/>
+      </w:pPr>
+      <w:proofErr w:type="spellStart"/>
+      <w:r>
+        <w:t>GameWindow</w:t>
+      </w:r>
+      <w:proofErr w:type="spellEnd"/>
+    </w:p>
+    <w:p>
+      <w:r>
+        <w:t>Ez az osztály jeleníti meg a játék aktuális állását.</w:t>
+      </w:r>
+    </w:p>
+    <w:p>
+      <w:pPr>
+        <w:pStyle w:val="Cmsor3"/>
+      </w:pPr>
+      <w:proofErr w:type="spellStart"/>
+      <w:r>
+        <w:lastRenderedPageBreak/>
+        <w:t>addLabel</w:t>
+      </w:r>
+      <w:proofErr w:type="spellEnd"/>
+    </w:p>
+    <w:p>
+      <w:r>
+        <w:t xml:space="preserve">Egy </w:t>
+      </w:r>
+      <w:proofErr w:type="spellStart"/>
+      <w:r>
+        <w:t>JLabelt</w:t>
+      </w:r>
+      <w:proofErr w:type="spellEnd"/>
+      <w:r>
+        <w:t xml:space="preserve"> generál a megfelelő beállításokkal és a paraméterül átadott tartalommal.</w:t>
+      </w:r>
+    </w:p>
+    <w:p>
+      <w:pPr>
+        <w:pStyle w:val="Cmsor3"/>
+      </w:pPr>
+      <w:proofErr w:type="spellStart"/>
+      <w:r>
+        <w:t>backToMenu</w:t>
+      </w:r>
+      <w:proofErr w:type="spellEnd"/>
+    </w:p>
+    <w:p>
+      <w:r>
+        <w:t>Bezárja az ablakot és visszalép a főmenübe.</w:t>
+      </w:r>
+    </w:p>
+    <w:p>
+      <w:pPr>
+        <w:pStyle w:val="Cmsor3"/>
+      </w:pPr>
+      <w:proofErr w:type="spellStart"/>
+      <w:r>
+        <w:t>step</w:t>
+      </w:r>
+      <w:proofErr w:type="spellEnd"/>
+    </w:p>
+    <w:p>
+      <w:r>
+        <w:t xml:space="preserve">Meghívja a </w:t>
+      </w:r>
+      <w:proofErr w:type="spellStart"/>
+      <w:r>
+        <w:t>Gomoku</w:t>
+      </w:r>
+      <w:proofErr w:type="spellEnd"/>
+      <w:r>
+        <w:t xml:space="preserve"> </w:t>
+      </w:r>
+      <w:proofErr w:type="spellStart"/>
+      <w:r>
+        <w:t>step</w:t>
+      </w:r>
+      <w:proofErr w:type="spellEnd"/>
+      <w:r>
+        <w:t xml:space="preserve"> metódusát, majd amennyiben a játék bármilyen formában véget ér, lekezeli azt.</w:t>
+      </w:r>
+    </w:p>
+    <w:p>
+      <w:pPr>
+        <w:pStyle w:val="Cmsor3"/>
+      </w:pPr>
+      <w:proofErr w:type="spellStart"/>
+      <w:r>
+        <w:t>genCenter</w:t>
+      </w:r>
+      <w:proofErr w:type="spellEnd"/>
+    </w:p>
+    <w:p>
+      <w:r>
+        <w:t>A lépések után a játékpálya újra generálásáért felel.</w:t>
+      </w:r>
+    </w:p>
+    <w:p>
+      <w:pPr>
+        <w:pStyle w:val="Cmsor3"/>
+      </w:pPr>
+      <w:proofErr w:type="spellStart"/>
+      <w:r>
+        <w:t>genTop</w:t>
+      </w:r>
+      <w:proofErr w:type="spellEnd"/>
+    </w:p>
+    <w:p>
+      <w:r>
+        <w:t>A felső rész újra generálásáért felel, hogy a soron következő játékos neve mindig helyes legyen.</w:t>
+      </w:r>
+    </w:p>
+    <w:p>
+      <w:pPr>
+        <w:pStyle w:val="Cmsor3"/>
+      </w:pPr>
+      <w:proofErr w:type="spellStart"/>
+      <w:r>
+        <w:t>save</w:t>
+      </w:r>
+      <w:proofErr w:type="spellEnd"/>
+    </w:p>
+    <w:p>
+      <w:r>
+        <w:t xml:space="preserve">A mentés gombra kattintásért felel, ekkor meghívja a </w:t>
+      </w:r>
+      <w:proofErr w:type="spellStart"/>
+      <w:r>
+        <w:t>Gomoku</w:t>
+      </w:r>
+      <w:proofErr w:type="spellEnd"/>
+      <w:r>
+        <w:t xml:space="preserve"> </w:t>
+      </w:r>
+      <w:proofErr w:type="spellStart"/>
+      <w:r>
+        <w:t>save</w:t>
+      </w:r>
+      <w:proofErr w:type="spellEnd"/>
+      <w:r>
+        <w:t xml:space="preserve"> metódusát.</w:t>
+      </w:r>
+    </w:p>
+    <w:p>
+      <w:pPr>
+        <w:pStyle w:val="Cmsor1"/>
+      </w:pPr>
+      <w:r>
+        <w:t>Felhasználói kézikönyv</w:t>
+      </w:r>
+    </w:p>
+    <w:p>
+      <w:r>
+        <w:t xml:space="preserve">A program indítása után két lehetőségünk van elkezdeni a játszást. Elkezdhetjük </w:t>
+      </w:r>
+      <w:r>
+        <w:t>elölről</w:t>
+      </w:r>
+      <w:r>
+        <w:t xml:space="preserve">, vagy </w:t>
+      </w:r>
+      <w:proofErr w:type="spellStart"/>
+      <w:r>
+        <w:t>betölthetük</w:t>
+      </w:r>
+      <w:proofErr w:type="spellEnd"/>
+      <w:r>
+        <w:t xml:space="preserve"> egy már mentett játékállást.</w:t>
+      </w:r>
+    </w:p>
+    <w:p>
+      <w:pPr>
+        <w:pStyle w:val="Nincstrkz"/>
+      </w:pPr>
+      <w:r>
+        <w:drawing>
+          <wp:anchor distT="0" distB="0" distL="114300" distR="114300" simplePos="0" relativeHeight="251659264" behindDoc="0" locked="0" layoutInCell="1" allowOverlap="1" wp14:anchorId="293A09D0" wp14:editId="2A16549C">
+            <wp:simplePos x="0" y="0"/>
+            <wp:positionH relativeFrom="column">
+              <wp:posOffset>1599455</wp:posOffset>
+            </wp:positionH>
+            <wp:positionV relativeFrom="paragraph">
+              <wp:posOffset>2761</wp:posOffset>
+            </wp:positionV>
+            <wp:extent cx="3110168" cy="1749287"/>
+            <wp:effectExtent l="0" t="0" r="0" b="3810"/>
+            <wp:wrapTopAndBottom/>
+            <wp:docPr id="464213899" name="Kép 1" descr="A képen szöveg, képernyőkép, Betűtípus, Téglalap látható&#10;&#10;Automatikusan generált leírás"/>
+            <wp:cNvGraphicFramePr>
+              <a:graphicFrameLocks xmlns:a="http://schemas.openxmlformats.org/drawingml/2006/main" noChangeAspect="1"/>
+            </wp:cNvGraphicFramePr>
+            <a:graphic xmlns:a="http://schemas.openxmlformats.org/drawingml/2006/main">
+              <a:graphicData uri="http://schemas.openxmlformats.org/drawingml/2006/picture">
+                <pic:pic xmlns:pic="http://schemas.openxmlformats.org/drawingml/2006/picture">
+                  <pic:nvPicPr>
+                    <pic:cNvPr id="464213899" name="Kép 1" descr="A képen szöveg, képernyőkép, Betűtípus, Téglalap látható&#10;&#10;Automatikusan generált leírás"/>
+                    <pic:cNvPicPr/>
+                  </pic:nvPicPr>
+                  <pic:blipFill>
+                    <a:blip r:embed="rId9" cstate="print">
+                      <a:extLst>
+                        <a:ext uri="{28A0092B-C50C-407E-A947-70E740481C1C}">
+                          <a14:useLocalDpi xmlns:a14="http://schemas.microsoft.com/office/drawing/2010/main" val="0"/>
+                        </a:ext>
+                      </a:extLst>
+                    </a:blip>
+                    <a:stretch>
+                      <a:fillRect/>
+                    </a:stretch>
+                  </pic:blipFill>
+                  <pic:spPr>
+                    <a:xfrm>
+                      <a:off x="0" y="0"/>
+                      <a:ext cx="3110168" cy="1749287"/>
+                    </a:xfrm>
+                    <a:prstGeom prst="rect">
+                      <a:avLst/>
+                    </a:prstGeom>
+                  </pic:spPr>
+                </pic:pic>
+              </a:graphicData>
+            </a:graphic>
+          </wp:anchor>
+        </w:drawing>
+      </w:r>
+      <w:r>
+        <w:t>kép: Főmenü</w:t>
+      </w:r>
+    </w:p>
+    <w:p>
+      <w:pPr>
+        <w:pStyle w:val="Cmsor2"/>
+      </w:pPr>
+      <w:r>
+        <w:lastRenderedPageBreak/>
+        <w:t>Új játék indítása</w:t>
+      </w:r>
+    </w:p>
+    <w:p>
+      <w:r>
+        <w:t>Amennyiben új játékot akarunk indítani meg kell adnunk a két játékos nevét, a pálya sorainak és oszlopainak számát, valamint azt, hogy hány szomszédos cellát kell birtokolnunk a győzelemhez.</w:t>
+      </w:r>
+      <w:r>
+        <w:t xml:space="preserve"> Az adatok megadása után az </w:t>
+      </w:r>
+      <w:r>
+        <w:rPr>
+          <w:i/>
+          <w:iCs/>
+        </w:rPr>
+        <w:t>OK</w:t>
+      </w:r>
+      <w:r>
+        <w:t xml:space="preserve"> gombra kattintva elindul a játék.</w:t>
+      </w:r>
+    </w:p>
+    <w:p>
+      <w:r>
+        <w:drawing>
+          <wp:anchor distT="0" distB="0" distL="114300" distR="114300" simplePos="0" relativeHeight="251660288" behindDoc="0" locked="0" layoutInCell="1" allowOverlap="1" wp14:anchorId="358109C2" wp14:editId="250ACAE4">
+            <wp:simplePos x="0" y="0"/>
+            <wp:positionH relativeFrom="margin">
+              <wp:posOffset>269875</wp:posOffset>
+            </wp:positionH>
+            <wp:positionV relativeFrom="paragraph">
+              <wp:posOffset>492456</wp:posOffset>
+            </wp:positionV>
+            <wp:extent cx="5400040" cy="3037205"/>
+            <wp:effectExtent l="0" t="0" r="0" b="0"/>
+            <wp:wrapTopAndBottom/>
+            <wp:docPr id="1410210685" name="Kép 1" descr="A képen szöveg, képernyőkép, Betűtípus, szám látható&#10;&#10;Automatikusan generált leírás"/>
+            <wp:cNvGraphicFramePr>
+              <a:graphicFrameLocks xmlns:a="http://schemas.openxmlformats.org/drawingml/2006/main" noChangeAspect="1"/>
+            </wp:cNvGraphicFramePr>
+            <a:graphic xmlns:a="http://schemas.openxmlformats.org/drawingml/2006/main">
+              <a:graphicData uri="http://schemas.openxmlformats.org/drawingml/2006/picture">
+                <pic:pic xmlns:pic="http://schemas.openxmlformats.org/drawingml/2006/picture">
+                  <pic:nvPicPr>
+                    <pic:cNvPr id="1410210685" name="Kép 1" descr="A képen szöveg, képernyőkép, Betűtípus, szám látható&#10;&#10;Automatikusan generált leírás"/>
+                    <pic:cNvPicPr/>
+                  </pic:nvPicPr>
+                  <pic:blipFill>
+                    <a:blip r:embed="rId10" cstate="print">
+                      <a:extLst>
+                        <a:ext uri="{28A0092B-C50C-407E-A947-70E740481C1C}">
+                          <a14:useLocalDpi xmlns:a14="http://schemas.microsoft.com/office/drawing/2010/main" val="0"/>
+                        </a:ext>
+                      </a:extLst>
+                    </a:blip>
+                    <a:stretch>
+                      <a:fillRect/>
+                    </a:stretch>
+                  </pic:blipFill>
+                  <pic:spPr>
+                    <a:xfrm>
+                      <a:off x="0" y="0"/>
+                      <a:ext cx="5400040" cy="3037205"/>
+                    </a:xfrm>
+                    <a:prstGeom prst="rect">
+                      <a:avLst/>
+                    </a:prstGeom>
+                  </pic:spPr>
+                </pic:pic>
+              </a:graphicData>
+            </a:graphic>
+          </wp:anchor>
+        </w:drawing>
+      </w:r>
+      <w:r>
+        <w:t>Fontos, hogy mind a két játékosnak kell, hogy legyen neve</w:t>
+      </w:r>
+      <w:r>
+        <w:t xml:space="preserve"> és azok nem egyezhetnek meg.</w:t>
+      </w:r>
+    </w:p>
+    <w:p>
+      <w:pPr>
+        <w:pStyle w:val="Nincstrkz"/>
+      </w:pPr>
+      <w:r>
+        <w:t>kép: Új játék indításának képernyője</w:t>
+      </w:r>
+    </w:p>
+    <w:p>
+      <w:pPr>
+        <w:pStyle w:val="Cmsor2"/>
+      </w:pPr>
+      <w:r>
+        <w:t>Mentett játék betöltése</w:t>
+      </w:r>
+    </w:p>
+    <w:p>
+      <w:r>
+        <w:t xml:space="preserve">Ha egy már elkezdett és mentett játékot szeretnénk folytatni, akkor </w:t>
+      </w:r>
+      <w:r>
+        <w:t xml:space="preserve">csak ki kell választanunk a mentéseket mutató listából a saját mentésünket és rányomni a </w:t>
+      </w:r>
+      <w:r>
+        <w:rPr>
+          <w:i/>
+          <w:iCs/>
+        </w:rPr>
+        <w:t>Betöltés</w:t>
+      </w:r>
+      <w:r>
+        <w:t xml:space="preserve"> gombra. Amennyiben mégis egy új játékot akarunk kezdeni a </w:t>
+      </w:r>
+      <w:r>
+        <w:rPr>
+          <w:i/>
+          <w:iCs/>
+        </w:rPr>
+        <w:t>Mégse</w:t>
+      </w:r>
+      <w:r>
+        <w:t xml:space="preserve"> gombra nyomva visszaléphetünk a főmenübe.</w:t>
+      </w:r>
+    </w:p>
+    <w:p>
+      <w:pPr>
+        <w:pStyle w:val="Nincstrkz"/>
+      </w:pPr>
+      <w:r>
+        <w:lastRenderedPageBreak/>
+        <w:drawing>
+          <wp:anchor distT="0" distB="0" distL="114300" distR="114300" simplePos="0" relativeHeight="251661312" behindDoc="0" locked="0" layoutInCell="1" allowOverlap="1" wp14:anchorId="7DE5C08C" wp14:editId="71AADB0F">
+            <wp:simplePos x="0" y="0"/>
+            <wp:positionH relativeFrom="column">
+              <wp:posOffset>1085519</wp:posOffset>
+            </wp:positionH>
+            <wp:positionV relativeFrom="paragraph">
+              <wp:posOffset>141605</wp:posOffset>
+            </wp:positionV>
+            <wp:extent cx="3736975" cy="2091690"/>
+            <wp:effectExtent l="0" t="0" r="0" b="3810"/>
+            <wp:wrapTopAndBottom/>
+            <wp:docPr id="1946103088" name="Kép 1" descr="A képen szöveg, képernyőkép, Grafikus tervezés, Betűtípus látható&#10;&#10;Automatikusan generált leírás"/>
+            <wp:cNvGraphicFramePr>
+              <a:graphicFrameLocks xmlns:a="http://schemas.openxmlformats.org/drawingml/2006/main" noChangeAspect="1"/>
+            </wp:cNvGraphicFramePr>
+            <a:graphic xmlns:a="http://schemas.openxmlformats.org/drawingml/2006/main">
+              <a:graphicData uri="http://schemas.openxmlformats.org/drawingml/2006/picture">
+                <pic:pic xmlns:pic="http://schemas.openxmlformats.org/drawingml/2006/picture">
+                  <pic:nvPicPr>
+                    <pic:cNvPr id="1946103088" name="Kép 1" descr="A képen szöveg, képernyőkép, Grafikus tervezés, Betűtípus látható&#10;&#10;Automatikusan generált leírás"/>
+                    <pic:cNvPicPr/>
+                  </pic:nvPicPr>
+                  <pic:blipFill>
+                    <a:blip r:embed="rId11" cstate="print">
+                      <a:extLst>
+                        <a:ext uri="{28A0092B-C50C-407E-A947-70E740481C1C}">
+                          <a14:useLocalDpi xmlns:a14="http://schemas.microsoft.com/office/drawing/2010/main" val="0"/>
+                        </a:ext>
+                      </a:extLst>
+                    </a:blip>
+                    <a:stretch>
+                      <a:fillRect/>
+                    </a:stretch>
+                  </pic:blipFill>
+                  <pic:spPr>
+                    <a:xfrm>
+                      <a:off x="0" y="0"/>
+                      <a:ext cx="3736975" cy="2091690"/>
+                    </a:xfrm>
+                    <a:prstGeom prst="rect">
+                      <a:avLst/>
+                    </a:prstGeom>
+                  </pic:spPr>
+                </pic:pic>
+              </a:graphicData>
+            </a:graphic>
+          </wp:anchor>
+        </w:drawing>
+      </w:r>
+      <w:r>
+        <w:t>kép: Játék betöltése</w:t>
+      </w:r>
+    </w:p>
+    <w:p>
+      <w:r>
+        <w:drawing>
+          <wp:anchor distT="0" distB="0" distL="114300" distR="114300" simplePos="0" relativeHeight="251662336" behindDoc="0" locked="0" layoutInCell="1" allowOverlap="1" wp14:anchorId="1FA8CB0F" wp14:editId="204A1281">
+            <wp:simplePos x="0" y="0"/>
+            <wp:positionH relativeFrom="margin">
+              <wp:posOffset>1824051</wp:posOffset>
+            </wp:positionH>
+            <wp:positionV relativeFrom="paragraph">
+              <wp:posOffset>778510</wp:posOffset>
+            </wp:positionV>
+            <wp:extent cx="2476846" cy="1143160"/>
+            <wp:effectExtent l="0" t="0" r="0" b="0"/>
+            <wp:wrapTopAndBottom/>
+            <wp:docPr id="1805723652" name="Kép 1" descr="A képen szöveg, képernyőkép, Betűtípus, Téglalap látható&#10;&#10;Automatikusan generált leírás"/>
+            <wp:cNvGraphicFramePr>
+              <a:graphicFrameLocks xmlns:a="http://schemas.openxmlformats.org/drawingml/2006/main" noChangeAspect="1"/>
+            </wp:cNvGraphicFramePr>
+            <a:graphic xmlns:a="http://schemas.openxmlformats.org/drawingml/2006/main">
+              <a:graphicData uri="http://schemas.openxmlformats.org/drawingml/2006/picture">
+                <pic:pic xmlns:pic="http://schemas.openxmlformats.org/drawingml/2006/picture">
+                  <pic:nvPicPr>
+                    <pic:cNvPr id="1805723652" name="Kép 1" descr="A képen szöveg, képernyőkép, Betűtípus, Téglalap látható&#10;&#10;Automatikusan generált leírás"/>
+                    <pic:cNvPicPr/>
+                  </pic:nvPicPr>
+                  <pic:blipFill>
+                    <a:blip r:embed="rId12">
+                      <a:extLst>
+                        <a:ext uri="{28A0092B-C50C-407E-A947-70E740481C1C}">
+                          <a14:useLocalDpi xmlns:a14="http://schemas.microsoft.com/office/drawing/2010/main" val="0"/>
+                        </a:ext>
+                      </a:extLst>
+                    </a:blip>
+                    <a:stretch>
+                      <a:fillRect/>
+                    </a:stretch>
+                  </pic:blipFill>
+                  <pic:spPr>
+                    <a:xfrm>
+                      <a:off x="0" y="0"/>
+                      <a:ext cx="2476846" cy="1143160"/>
+                    </a:xfrm>
+                    <a:prstGeom prst="rect">
+                      <a:avLst/>
+                    </a:prstGeom>
+                  </pic:spPr>
+                </pic:pic>
+              </a:graphicData>
+            </a:graphic>
+          </wp:anchor>
+        </w:drawing>
+      </w:r>
+      <w:r>
+        <w:t xml:space="preserve">Emellett lehetőségünk van egy mentést törölni is, ehhez a </w:t>
+      </w:r>
+      <w:r>
+        <w:rPr>
+          <w:i/>
+          <w:iCs/>
+        </w:rPr>
+        <w:t>Törlés</w:t>
+      </w:r>
+      <w:r>
+        <w:t xml:space="preserve"> gombra kell kattintani, majd a megjelenő ablakban rányomni a </w:t>
+      </w:r>
+      <w:proofErr w:type="spellStart"/>
+      <w:r>
+        <w:rPr>
+          <w:i/>
+          <w:iCs/>
+        </w:rPr>
+        <w:t>Yes</w:t>
+      </w:r>
+      <w:proofErr w:type="spellEnd"/>
+      <w:r>
+        <w:t xml:space="preserve"> lehetőségre.</w:t>
+      </w:r>
+    </w:p>
+    <w:p>
+      <w:pPr>
+        <w:pStyle w:val="Nincstrkz"/>
+      </w:pPr>
+      <w:r>
+        <w:t>kép: Törlés előtti megerősítés</w:t>
+      </w:r>
+    </w:p>
+    <w:p>
+      <w:pPr>
+        <w:pStyle w:val="Cmsor2"/>
+      </w:pPr>
+      <w:r>
+        <w:t>A játék menete</w:t>
+      </w:r>
+    </w:p>
+    <w:p>
+      <w:r>
+        <w:drawing>
+          <wp:anchor distT="0" distB="0" distL="114300" distR="114300" simplePos="0" relativeHeight="251663360" behindDoc="0" locked="0" layoutInCell="1" allowOverlap="1" wp14:anchorId="2BA62AEF" wp14:editId="721F49A2">
+            <wp:simplePos x="0" y="0"/>
+            <wp:positionH relativeFrom="margin">
+              <wp:posOffset>905179</wp:posOffset>
+            </wp:positionH>
+            <wp:positionV relativeFrom="paragraph">
+              <wp:posOffset>519430</wp:posOffset>
+            </wp:positionV>
+            <wp:extent cx="4099560" cy="2305685"/>
+            <wp:effectExtent l="0" t="0" r="0" b="0"/>
+            <wp:wrapTopAndBottom/>
+            <wp:docPr id="566969592" name="Kép 1" descr="A képen szöveg, képernyőkép, diagram, Betűtípus látható&#10;&#10;Automatikusan generált leírás"/>
+            <wp:cNvGraphicFramePr>
+              <a:graphicFrameLocks xmlns:a="http://schemas.openxmlformats.org/drawingml/2006/main" noChangeAspect="1"/>
+            </wp:cNvGraphicFramePr>
+            <a:graphic xmlns:a="http://schemas.openxmlformats.org/drawingml/2006/main">
+              <a:graphicData uri="http://schemas.openxmlformats.org/drawingml/2006/picture">
+                <pic:pic xmlns:pic="http://schemas.openxmlformats.org/drawingml/2006/picture">
+                  <pic:nvPicPr>
+                    <pic:cNvPr id="566969592" name="Kép 1" descr="A képen szöveg, képernyőkép, diagram, Betűtípus látható&#10;&#10;Automatikusan generált leírás"/>
+                    <pic:cNvPicPr/>
+                  </pic:nvPicPr>
+                  <pic:blipFill>
+                    <a:blip r:embed="rId13" cstate="print">
+                      <a:extLst>
+                        <a:ext uri="{28A0092B-C50C-407E-A947-70E740481C1C}">
+                          <a14:useLocalDpi xmlns:a14="http://schemas.microsoft.com/office/drawing/2010/main" val="0"/>
+                        </a:ext>
+                      </a:extLst>
+                    </a:blip>
+                    <a:stretch>
+                      <a:fillRect/>
+                    </a:stretch>
+                  </pic:blipFill>
+                  <pic:spPr>
+                    <a:xfrm>
+                      <a:off x="0" y="0"/>
+                      <a:ext cx="4099560" cy="2305685"/>
+                    </a:xfrm>
+                    <a:prstGeom prst="rect">
+                      <a:avLst/>
+                    </a:prstGeom>
+                  </pic:spPr>
+                </pic:pic>
+              </a:graphicData>
+            </a:graphic>
+          </wp:anchor>
+        </w:drawing>
+      </w:r>
+      <w:r>
+        <w:t>Miután a játék elindult a soron következő játékos lép. Az aktuális játékos nev</w:t>
+      </w:r>
+      <w:r>
+        <w:t>ét mindig a képernyő tetején lehet olvasni.</w:t>
+      </w:r>
+    </w:p>
+    <w:p>
+      <w:pPr>
+        <w:pStyle w:val="Nincstrkz"/>
+      </w:pPr>
+      <w:r>
+        <w:t>kép: A játék képernyője</w:t>
+      </w:r>
+    </w:p>
+    <w:p>
+      <w:r>
+        <w:lastRenderedPageBreak/>
+        <w:t>Lépni úgy lehet, hogy egy üres cellára kattintunk. Amennyiben egy olyan cellára kattintunk, ami nem üres nem történik semmi.</w:t>
+      </w:r>
+    </w:p>
+    <w:p>
+      <w:pPr>
+        <w:pStyle w:val="Cmsor2"/>
+      </w:pPr>
+      <w:r>
+        <w:t>A játék mentése</w:t>
+      </w:r>
+    </w:p>
+    <w:p>
+      <w:r>
+        <w:t xml:space="preserve">Lehetőségünk van az aktuális játékállás mentésére, ehhez csupán annyit kell tenni, hogy rákattintunk a </w:t>
+      </w:r>
+      <w:r>
+        <w:rPr>
+          <w:i/>
+          <w:iCs/>
+        </w:rPr>
+        <w:t>Mentés</w:t>
+      </w:r>
+      <w:r>
+        <w:t xml:space="preserve"> gombra.</w:t>
+      </w:r>
+    </w:p>
+    <w:p>
+      <w:r>
+        <w:drawing>
+          <wp:anchor distT="0" distB="0" distL="114300" distR="114300" simplePos="0" relativeHeight="251664384" behindDoc="0" locked="0" layoutInCell="1" allowOverlap="1" wp14:anchorId="7AF9567F" wp14:editId="7EEBDAFB">
+            <wp:simplePos x="0" y="0"/>
+            <wp:positionH relativeFrom="column">
+              <wp:posOffset>1719884</wp:posOffset>
+            </wp:positionH>
+            <wp:positionV relativeFrom="paragraph">
+              <wp:posOffset>277495</wp:posOffset>
+            </wp:positionV>
+            <wp:extent cx="2486025" cy="1114425"/>
+            <wp:effectExtent l="0" t="0" r="9525" b="9525"/>
+            <wp:wrapTopAndBottom/>
+            <wp:docPr id="634599933" name="Kép 1" descr="A képen szöveg, képernyőkép, Betűtípus, szám látható&#10;&#10;Automatikusan generált leírás"/>
+            <wp:cNvGraphicFramePr>
+              <a:graphicFrameLocks xmlns:a="http://schemas.openxmlformats.org/drawingml/2006/main" noChangeAspect="1"/>
+            </wp:cNvGraphicFramePr>
+            <a:graphic xmlns:a="http://schemas.openxmlformats.org/drawingml/2006/main">
+              <a:graphicData uri="http://schemas.openxmlformats.org/drawingml/2006/picture">
+                <pic:pic xmlns:pic="http://schemas.openxmlformats.org/drawingml/2006/picture">
+                  <pic:nvPicPr>
+                    <pic:cNvPr id="634599933" name="Kép 1" descr="A képen szöveg, képernyőkép, Betűtípus, szám látható&#10;&#10;Automatikusan generált leírás"/>
+                    <pic:cNvPicPr/>
+                  </pic:nvPicPr>
+                  <pic:blipFill>
+                    <a:blip r:embed="rId14">
+                      <a:extLst>
+                        <a:ext uri="{28A0092B-C50C-407E-A947-70E740481C1C}">
+                          <a14:useLocalDpi xmlns:a14="http://schemas.microsoft.com/office/drawing/2010/main" val="0"/>
+                        </a:ext>
+                      </a:extLst>
+                    </a:blip>
+                    <a:stretch>
+                      <a:fillRect/>
+                    </a:stretch>
+                  </pic:blipFill>
+                  <pic:spPr>
+                    <a:xfrm>
+                      <a:off x="0" y="0"/>
+                      <a:ext cx="2486025" cy="1114425"/>
+                    </a:xfrm>
+                    <a:prstGeom prst="rect">
+                      <a:avLst/>
+                    </a:prstGeom>
+                  </pic:spPr>
+                </pic:pic>
+              </a:graphicData>
+            </a:graphic>
+          </wp:anchor>
+        </w:drawing>
+      </w:r>
+      <w:r>
+        <w:t>A mentés sikerességéről egy felugró ablak tájékoztat minket.</w:t>
+      </w:r>
+    </w:p>
+    <w:p>
+      <w:pPr>
+        <w:pStyle w:val="Nincstrkz"/>
+      </w:pPr>
+      <w:r>
+        <w:t>kép: Sikeres mentés jelzése</w:t>
+      </w:r>
+    </w:p>
+    <w:p/>
+    <w:p>
+      <w:pPr>
+        <w:pStyle w:val="Cmsor2"/>
+      </w:pPr>
+      <w:r>
+        <w:t>A játék vége</w:t>
+      </w:r>
+    </w:p>
+    <w:p>
+      <w:r>
+        <w:t xml:space="preserve">A játék kétféleképpen érhet véget, döntetlennel, vagy az egyik játékos győzelmével. </w:t>
+      </w:r>
+    </w:p>
+    <w:p>
+      <w:r>
+        <w:drawing>
+          <wp:anchor distT="0" distB="0" distL="114300" distR="114300" simplePos="0" relativeHeight="251665408" behindDoc="0" locked="0" layoutInCell="1" allowOverlap="1" wp14:anchorId="4C2A83AB" wp14:editId="36335147">
+            <wp:simplePos x="0" y="0"/>
+            <wp:positionH relativeFrom="column">
+              <wp:posOffset>870585</wp:posOffset>
+            </wp:positionH>
+            <wp:positionV relativeFrom="paragraph">
+              <wp:posOffset>849299</wp:posOffset>
+            </wp:positionV>
+            <wp:extent cx="4311650" cy="2425065"/>
+            <wp:effectExtent l="0" t="0" r="0" b="0"/>
+            <wp:wrapTopAndBottom/>
+            <wp:docPr id="17900189" name="Kép 1" descr="A képen szöveg, képernyőkép, Téglalap, Betűtípus látható&#10;&#10;Automatikusan generált leírás"/>
+            <wp:cNvGraphicFramePr>
+              <a:graphicFrameLocks xmlns:a="http://schemas.openxmlformats.org/drawingml/2006/main" noChangeAspect="1"/>
+            </wp:cNvGraphicFramePr>
+            <a:graphic xmlns:a="http://schemas.openxmlformats.org/drawingml/2006/main">
+              <a:graphicData uri="http://schemas.openxmlformats.org/drawingml/2006/picture">
+                <pic:pic xmlns:pic="http://schemas.openxmlformats.org/drawingml/2006/picture">
+                  <pic:nvPicPr>
+                    <pic:cNvPr id="17900189" name="Kép 1" descr="A képen szöveg, képernyőkép, Téglalap, Betűtípus látható&#10;&#10;Automatikusan generált leírás"/>
+                    <pic:cNvPicPr/>
+                  </pic:nvPicPr>
+                  <pic:blipFill>
+                    <a:blip r:embed="rId15" cstate="print">
+                      <a:extLst>
+                        <a:ext uri="{28A0092B-C50C-407E-A947-70E740481C1C}">
+                          <a14:useLocalDpi xmlns:a14="http://schemas.microsoft.com/office/drawing/2010/main" val="0"/>
+                        </a:ext>
+                      </a:extLst>
+                    </a:blip>
+                    <a:stretch>
+                      <a:fillRect/>
+                    </a:stretch>
+                  </pic:blipFill>
+                  <pic:spPr>
+                    <a:xfrm>
+                      <a:off x="0" y="0"/>
+                      <a:ext cx="4311650" cy="2425065"/>
+                    </a:xfrm>
+                    <a:prstGeom prst="rect">
+                      <a:avLst/>
+                    </a:prstGeom>
+                  </pic:spPr>
+                </pic:pic>
+              </a:graphicData>
+            </a:graphic>
+          </wp:anchor>
+        </w:drawing>
+      </w:r>
+      <w:r>
+        <w:t xml:space="preserve">Ekkor megjelenik egy üzenet, hogy a játéknak vége. Erre </w:t>
+      </w:r>
+      <w:r>
+        <w:rPr>
+          <w:i/>
+          <w:iCs/>
+        </w:rPr>
+        <w:t>OK</w:t>
+      </w:r>
+      <w:r>
+        <w:t>-t nyomva előjön a végső képernyő, ahol lehetőség van kilépni a programból és visszavágót indítani.</w:t>
+      </w:r>
+    </w:p>
+    <w:p>
+      <w:pPr>
+        <w:pStyle w:val="Nincstrkz"/>
+      </w:pPr>
+      <w:r>
+        <w:t>kép: Játék vége képernyő</w:t>
+      </w:r>
+    </w:p>
+    <w:p/>
+    <w:p>
+      <w:pPr>
+        <w:pStyle w:val="Cmsor2"/>
+      </w:pPr>
+      <w:r>
+        <w:t>Kilépés játék közben</w:t>
+      </w:r>
+    </w:p>
+    <w:p>
+      <w:r>
+        <w:drawing>
+          <wp:anchor distT="0" distB="0" distL="114300" distR="114300" simplePos="0" relativeHeight="251666432" behindDoc="0" locked="0" layoutInCell="1" allowOverlap="1" wp14:anchorId="252FCB1B" wp14:editId="09B9A4ED">
+            <wp:simplePos x="0" y="0"/>
+            <wp:positionH relativeFrom="column">
+              <wp:posOffset>1462736</wp:posOffset>
+            </wp:positionH>
+            <wp:positionV relativeFrom="paragraph">
+              <wp:posOffset>1457325</wp:posOffset>
+            </wp:positionV>
+            <wp:extent cx="3105150" cy="1123950"/>
+            <wp:effectExtent l="0" t="0" r="0" b="0"/>
+            <wp:wrapTopAndBottom/>
+            <wp:docPr id="650056171" name="Kép 1" descr="A képen szöveg, képernyőkép, Betűtípus, szám látható&#10;&#10;Automatikusan generált leírás"/>
+            <wp:cNvGraphicFramePr>
+              <a:graphicFrameLocks xmlns:a="http://schemas.openxmlformats.org/drawingml/2006/main" noChangeAspect="1"/>
+            </wp:cNvGraphicFramePr>
+            <a:graphic xmlns:a="http://schemas.openxmlformats.org/drawingml/2006/main">
+              <a:graphicData uri="http://schemas.openxmlformats.org/drawingml/2006/picture">
+                <pic:pic xmlns:pic="http://schemas.openxmlformats.org/drawingml/2006/picture">
+                  <pic:nvPicPr>
+                    <pic:cNvPr id="650056171" name="Kép 1" descr="A képen szöveg, képernyőkép, Betűtípus, szám látható&#10;&#10;Automatikusan generált leírás"/>
+                    <pic:cNvPicPr/>
+                  </pic:nvPicPr>
+                  <pic:blipFill>
+                    <a:blip r:embed="rId16">
+                      <a:extLst>
+                        <a:ext uri="{28A0092B-C50C-407E-A947-70E740481C1C}">
+                          <a14:useLocalDpi xmlns:a14="http://schemas.microsoft.com/office/drawing/2010/main" val="0"/>
+                        </a:ext>
+                      </a:extLst>
+                    </a:blip>
+                    <a:stretch>
+                      <a:fillRect/>
+                    </a:stretch>
+                  </pic:blipFill>
+                  <pic:spPr>
+                    <a:xfrm>
+                      <a:off x="0" y="0"/>
+                      <a:ext cx="3105150" cy="1123950"/>
+                    </a:xfrm>
+                    <a:prstGeom prst="rect">
+                      <a:avLst/>
+                    </a:prstGeom>
+                  </pic:spPr>
+                </pic:pic>
+              </a:graphicData>
+            </a:graphic>
+          </wp:anchor>
+        </w:drawing>
+      </w:r>
+      <w:r>
+        <w:t xml:space="preserve">Lehetőségünk van a játékot félbehagyni és visszalépni a főmenübe. Ehhez rá kell nyomnunk a </w:t>
+      </w:r>
+      <w:r>
+        <w:rPr>
+          <w:i/>
+          <w:iCs/>
+        </w:rPr>
+        <w:t>Menü</w:t>
+      </w:r>
+      <w:r>
+        <w:t xml:space="preserve"> gombra. Ezt követően előjön egy megerősítő képernyő, ahol ha a </w:t>
+      </w:r>
+      <w:proofErr w:type="spellStart"/>
+      <w:r>
+        <w:rPr>
+          <w:i/>
+          <w:iCs/>
+        </w:rPr>
+        <w:t>Yes</w:t>
+      </w:r>
+      <w:proofErr w:type="spellEnd"/>
+      <w:r>
+        <w:t xml:space="preserve"> opciót választjuk visszatérünk a főmenübe. Fontos, hogy ezt követően nincs lehetőség a félbehagyott játékot folytatni.</w:t>
+      </w:r>
+    </w:p>
+    <w:p>
+      <w:pPr>
+        <w:pStyle w:val="Nincstrkz"/>
+      </w:pPr>
+      <w:r>
+        <w:t>Kilépés megerősítő üzenet</w:t>
+      </w:r>
+    </w:p>
+    <w:p/>
+    <w:p/>
+    <w:p/>
+    <w:p/>
+    <w:p/>
+    <w:p/>
+    <w:p>
+      <w:pPr>
+        <w:spacing w:line="259" w:lineRule="auto"/>
+        <w:ind w:firstLine="0"/>
+        <w:jc w:val="left"/>
+      </w:pPr>
+      <w:r>
+        <w:br w:type="page"/>
+      </w:r>
+    </w:p>
+    <w:p/>
+    <w:p>
+      <w:pPr>
+        <w:pStyle w:val="Cmsor1"/>
+      </w:pPr>
+      <w:r>
         <w:t>Továbbfejlesztési lehetőségek</w:t>
       </w:r>
     </w:p>
@@ -293,7 +2244,7 @@
       </w:r>
     </w:p>
     <w:sectPr>
-      <w:footerReference w:type="default" r:id="rId8"/>
+      <w:footerReference w:type="default" r:id="rId17"/>
       <w:pgSz w:w="11906" w:h="16838"/>
       <w:pgMar w:top="1701" w:right="1701" w:bottom="1701" w:left="1701" w:header="709" w:footer="709" w:gutter="0"/>
       <w:cols w:space="708"/>
@@ -2550,7 +4501,7 @@
   <w:style w:type="paragraph" w:default="1" w:styleId="Norml">
     <w:name w:val="Normal"/>
     <w:qFormat/>
-    <w:rsid w:val="006E7C20"/>
+    <w:rsid w:val="00F61E83"/>
     <w:pPr>
       <w:spacing w:line="360" w:lineRule="auto"/>
       <w:ind w:firstLine="709"/>
@@ -2594,7 +4545,7 @@
     <w:uiPriority w:val="9"/>
     <w:unhideWhenUsed/>
     <w:qFormat/>
-    <w:rsid w:val="001C10DD"/>
+    <w:rsid w:val="00146806"/>
     <w:pPr>
       <w:keepNext/>
       <w:keepLines/>
@@ -2602,13 +4553,14 @@
         <w:ilvl w:val="1"/>
         <w:numId w:val="1"/>
       </w:numPr>
-      <w:spacing w:before="360" w:after="300"/>
+      <w:spacing w:before="80" w:after="180" w:line="240" w:lineRule="auto"/>
+      <w:ind w:left="578" w:hanging="578"/>
       <w:outlineLvl w:val="1"/>
     </w:pPr>
     <w:rPr>
       <w:rFonts w:ascii="Roboto" w:eastAsiaTheme="majorEastAsia" w:hAnsi="Roboto" w:cstheme="majorBidi"/>
       <w:b/>
-      <w:sz w:val="28"/>
+      <w:sz w:val="30"/>
       <w:szCs w:val="26"/>
     </w:rPr>
   </w:style>
@@ -2620,7 +4572,7 @@
     <w:uiPriority w:val="9"/>
     <w:unhideWhenUsed/>
     <w:qFormat/>
-    <w:rsid w:val="004F490D"/>
+    <w:rsid w:val="00146806"/>
     <w:pPr>
       <w:keepNext/>
       <w:keepLines/>
@@ -2628,13 +4580,14 @@
         <w:ilvl w:val="2"/>
         <w:numId w:val="1"/>
       </w:numPr>
-      <w:spacing w:before="40"/>
+      <w:spacing w:before="40" w:line="240" w:lineRule="auto"/>
+      <w:ind w:left="851" w:hanging="851"/>
       <w:outlineLvl w:val="2"/>
     </w:pPr>
     <w:rPr>
       <w:rFonts w:ascii="Roboto" w:eastAsiaTheme="majorEastAsia" w:hAnsi="Roboto" w:cstheme="majorBidi"/>
       <w:b/>
-      <w:sz w:val="30"/>
+      <w:sz w:val="28"/>
       <w:szCs w:val="24"/>
     </w:rPr>
   </w:style>
@@ -2800,7 +4753,6 @@
   <w:style w:type="character" w:default="1" w:styleId="Bekezdsalapbettpusa">
     <w:name w:val="Default Paragraph Font"/>
     <w:uiPriority w:val="1"/>
-    <w:semiHidden/>
     <w:unhideWhenUsed/>
   </w:style>
   <w:style w:type="table" w:default="1" w:styleId="Normltblzat">
@@ -2878,11 +4830,11 @@
     <w:basedOn w:val="Bekezdsalapbettpusa"/>
     <w:link w:val="Cmsor2"/>
     <w:uiPriority w:val="9"/>
-    <w:rsid w:val="001C10DD"/>
+    <w:rsid w:val="00146806"/>
     <w:rPr>
       <w:rFonts w:ascii="Roboto" w:eastAsiaTheme="majorEastAsia" w:hAnsi="Roboto" w:cstheme="majorBidi"/>
       <w:b/>
-      <w:sz w:val="28"/>
+      <w:sz w:val="30"/>
       <w:szCs w:val="26"/>
     </w:rPr>
   </w:style>
@@ -2891,11 +4843,11 @@
     <w:basedOn w:val="Bekezdsalapbettpusa"/>
     <w:link w:val="Cmsor3"/>
     <w:uiPriority w:val="9"/>
-    <w:rsid w:val="004F490D"/>
+    <w:rsid w:val="00146806"/>
     <w:rPr>
       <w:rFonts w:ascii="Roboto" w:eastAsiaTheme="majorEastAsia" w:hAnsi="Roboto" w:cstheme="majorBidi"/>
       <w:b/>
-      <w:sz w:val="30"/>
+      <w:sz w:val="28"/>
       <w:szCs w:val="24"/>
     </w:rPr>
   </w:style>

</xml_diff>